<commit_message>
Updated Readme and Updated Assignment 5.2
</commit_message>
<xml_diff>
--- a/Assignment 5.2/logbook.docx
+++ b/Assignment 5.2/logbook.docx
@@ -1838,7 +1838,15 @@
               </w:numPr>
             </w:pPr>
             <w:r>
-              <w:t>Redirection Of My documents to mapped network location as shown in previous log section.</w:t>
+              <w:t xml:space="preserve">Redirection </w:t>
+            </w:r>
+            <w:proofErr w:type="gramStart"/>
+            <w:r>
+              <w:t>Of</w:t>
+            </w:r>
+            <w:proofErr w:type="gramEnd"/>
+            <w:r>
+              <w:t xml:space="preserve"> My documents to mapped network location as shown in previous log section.</w:t>
             </w:r>
           </w:p>
         </w:tc>
@@ -2329,7 +2337,15 @@
           </w:tcPr>
           <w:p>
             <w:r>
-              <w:t>Download to backed up file from Google Drive.</w:t>
+              <w:t xml:space="preserve">Download to </w:t>
+            </w:r>
+            <w:proofErr w:type="gramStart"/>
+            <w:r>
+              <w:t>backed</w:t>
+            </w:r>
+            <w:proofErr w:type="gramEnd"/>
+            <w:r>
+              <w:t xml:space="preserve"> up file from Google Drive.</w:t>
             </w:r>
           </w:p>
         </w:tc>
@@ -2951,8 +2967,6 @@
                 <w:lang w:eastAsia="en-GB"/>
               </w:rPr>
             </w:pPr>
-            <w:bookmarkStart w:id="0" w:name="_GoBack"/>
-            <w:bookmarkEnd w:id="0"/>
             <w:r>
               <w:rPr>
                 <w:noProof/>
@@ -3010,11 +3024,231 @@
           </w:p>
         </w:tc>
       </w:tr>
+      <w:tr>
+        <w:tc>
+          <w:tcPr>
+            <w:tcW w:w="626" w:type="dxa"/>
+            <w:shd w:val="clear" w:color="auto" w:fill="F7CAAC" w:themeFill="accent2" w:themeFillTint="66"/>
+          </w:tcPr>
+          <w:p>
+            <w:r>
+              <w:lastRenderedPageBreak/>
+              <w:t>25</w:t>
+            </w:r>
+          </w:p>
+        </w:tc>
+        <w:tc>
+          <w:tcPr>
+            <w:tcW w:w="2488" w:type="dxa"/>
+          </w:tcPr>
+          <w:p>
+            <w:r>
+              <w:t>Server Performance Monitoring</w:t>
+            </w:r>
+          </w:p>
+        </w:tc>
+        <w:tc>
+          <w:tcPr>
+            <w:tcW w:w="2835" w:type="dxa"/>
+          </w:tcPr>
+          <w:p>
+            <w:r>
+              <w:t>Monitoring the following:</w:t>
+            </w:r>
+          </w:p>
+          <w:p>
+            <w:pPr>
+              <w:pStyle w:val="ListParagraph"/>
+              <w:numPr>
+                <w:ilvl w:val="0"/>
+                <w:numId w:val="2"/>
+              </w:numPr>
+            </w:pPr>
+            <w:r>
+              <w:t>CPU (All cores)</w:t>
+            </w:r>
+          </w:p>
+          <w:p>
+            <w:pPr>
+              <w:pStyle w:val="ListParagraph"/>
+              <w:numPr>
+                <w:ilvl w:val="0"/>
+                <w:numId w:val="2"/>
+              </w:numPr>
+            </w:pPr>
+            <w:r>
+              <w:t>RAM (Current Available)</w:t>
+            </w:r>
+          </w:p>
+          <w:p>
+            <w:pPr>
+              <w:pStyle w:val="ListParagraph"/>
+              <w:numPr>
+                <w:ilvl w:val="0"/>
+                <w:numId w:val="2"/>
+              </w:numPr>
+            </w:pPr>
+            <w:r>
+              <w:t>Hard Disk Drives (</w:t>
+            </w:r>
+            <w:proofErr w:type="gramStart"/>
+            <w:r>
+              <w:t>C</w:t>
+            </w:r>
+            <w:r>
+              <w:t>:</w:t>
+            </w:r>
+            <w:proofErr w:type="gramEnd"/>
+            <w:r>
+              <w:t>)</w:t>
+            </w:r>
+          </w:p>
+        </w:tc>
+        <w:tc>
+          <w:tcPr>
+            <w:tcW w:w="7999" w:type="dxa"/>
+          </w:tcPr>
+          <w:p>
+            <w:pPr>
+              <w:rPr>
+                <w:noProof/>
+                <w:lang w:eastAsia="en-GB"/>
+              </w:rPr>
+            </w:pPr>
+            <w:r>
+              <w:rPr>
+                <w:noProof/>
+                <w:lang w:eastAsia="en-GB"/>
+              </w:rPr>
+              <w:drawing>
+                <wp:inline distT="0" distB="0" distL="0" distR="0" wp14:anchorId="4E6CDEAE" wp14:editId="6270BF28">
+                  <wp:extent cx="3585968" cy="2896235"/>
+                  <wp:effectExtent l="0" t="0" r="0" b="0"/>
+                  <wp:docPr id="23" name="Picture 23"/>
+                  <wp:cNvGraphicFramePr/>
+                  <a:graphic xmlns:a="http://schemas.openxmlformats.org/drawingml/2006/main">
+                    <a:graphicData uri="http://schemas.openxmlformats.org/drawingml/2006/picture">
+                      <pic:pic xmlns:pic="http://schemas.openxmlformats.org/drawingml/2006/picture">
+                        <pic:nvPicPr>
+                          <pic:cNvPr id="3" name="Picture 3"/>
+                          <pic:cNvPicPr/>
+                        </pic:nvPicPr>
+                        <pic:blipFill>
+                          <a:blip r:embed="rId32"/>
+                          <a:stretch>
+                            <a:fillRect/>
+                          </a:stretch>
+                        </pic:blipFill>
+                        <pic:spPr>
+                          <a:xfrm>
+                            <a:off x="0" y="0"/>
+                            <a:ext cx="3593984" cy="2902709"/>
+                          </a:xfrm>
+                          <a:prstGeom prst="rect">
+                            <a:avLst/>
+                          </a:prstGeom>
+                        </pic:spPr>
+                      </pic:pic>
+                    </a:graphicData>
+                  </a:graphic>
+                </wp:inline>
+              </w:drawing>
+            </w:r>
+          </w:p>
+        </w:tc>
+      </w:tr>
+      <w:tr>
+        <w:tc>
+          <w:tcPr>
+            <w:tcW w:w="626" w:type="dxa"/>
+            <w:shd w:val="clear" w:color="auto" w:fill="F7CAAC" w:themeFill="accent2" w:themeFillTint="66"/>
+          </w:tcPr>
+          <w:p>
+            <w:r>
+              <w:t>26</w:t>
+            </w:r>
+          </w:p>
+        </w:tc>
+        <w:tc>
+          <w:tcPr>
+            <w:tcW w:w="2488" w:type="dxa"/>
+          </w:tcPr>
+          <w:p>
+            <w:r>
+              <w:t>Server Network Monitoring</w:t>
+            </w:r>
+          </w:p>
+        </w:tc>
+        <w:tc>
+          <w:tcPr>
+            <w:tcW w:w="2835" w:type="dxa"/>
+          </w:tcPr>
+          <w:p>
+            <w:r>
+              <w:t>Monitoring the current Server Network activity.</w:t>
+            </w:r>
+          </w:p>
+        </w:tc>
+        <w:tc>
+          <w:tcPr>
+            <w:tcW w:w="7999" w:type="dxa"/>
+          </w:tcPr>
+          <w:p>
+            <w:pPr>
+              <w:rPr>
+                <w:noProof/>
+                <w:lang w:eastAsia="en-GB"/>
+              </w:rPr>
+            </w:pPr>
+            <w:bookmarkStart w:id="0" w:name="_GoBack"/>
+            <w:r>
+              <w:rPr>
+                <w:noProof/>
+                <w:lang w:eastAsia="en-GB"/>
+              </w:rPr>
+              <w:drawing>
+                <wp:inline distT="0" distB="0" distL="0" distR="0" wp14:anchorId="4CC3B501" wp14:editId="27ECF286">
+                  <wp:extent cx="3057525" cy="2797853"/>
+                  <wp:effectExtent l="0" t="0" r="0" b="2540"/>
+                  <wp:docPr id="26" name="Picture 26"/>
+                  <wp:cNvGraphicFramePr/>
+                  <a:graphic xmlns:a="http://schemas.openxmlformats.org/drawingml/2006/main">
+                    <a:graphicData uri="http://schemas.openxmlformats.org/drawingml/2006/picture">
+                      <pic:pic xmlns:pic="http://schemas.openxmlformats.org/drawingml/2006/picture">
+                        <pic:nvPicPr>
+                          <pic:cNvPr id="4" name="Picture 4"/>
+                          <pic:cNvPicPr/>
+                        </pic:nvPicPr>
+                        <pic:blipFill>
+                          <a:blip r:embed="rId33"/>
+                          <a:stretch>
+                            <a:fillRect/>
+                          </a:stretch>
+                        </pic:blipFill>
+                        <pic:spPr>
+                          <a:xfrm>
+                            <a:off x="0" y="0"/>
+                            <a:ext cx="3081272" cy="2819583"/>
+                          </a:xfrm>
+                          <a:prstGeom prst="rect">
+                            <a:avLst/>
+                          </a:prstGeom>
+                        </pic:spPr>
+                      </pic:pic>
+                    </a:graphicData>
+                  </a:graphic>
+                </wp:inline>
+              </w:drawing>
+            </w:r>
+            <w:bookmarkEnd w:id="0"/>
+          </w:p>
+        </w:tc>
+      </w:tr>
     </w:tbl>
     <w:p/>
     <w:sectPr>
-      <w:headerReference w:type="default" r:id="rId32"/>
-      <w:footerReference w:type="default" r:id="rId33"/>
+      <w:headerReference w:type="default" r:id="rId34"/>
+      <w:footerReference w:type="default" r:id="rId35"/>
       <w:pgSz w:w="16838" w:h="11906" w:orient="landscape"/>
       <w:pgMar w:top="1440" w:right="1440" w:bottom="1440" w:left="1440" w:header="720" w:footer="720" w:gutter="0"/>
       <w:cols w:space="720"/>
@@ -3087,7 +3321,7 @@
           <w:rPr>
             <w:noProof/>
           </w:rPr>
-          <w:t>12</w:t>
+          <w:t>11</w:t>
         </w:r>
         <w:r>
           <w:rPr>

</xml_diff>